<commit_message>
feat: implement dynamic docx generation and optimize attachments
- main.py: Add logic to generate unique commitment letter per user (Name, Division, NIM). Fix sender display name format. Add auto-cleanup for temp files.
- templates.py: Remove local image attachment logic (switched to Vercel URLs). Add function to render docx templates.
- Commitment_Letter.docx: Update formatting to prevent blank pages and add Jinja2 placeholders.
</commit_message>
<xml_diff>
--- a/Commitment_Letter.docx
+++ b/Commitment_Letter.docx
@@ -1,6 +1,6 @@
 
 <file path=word/document.xml><?xml version="1.0" encoding="utf-8"?>
-<w:document xmlns:wpc="http://schemas.microsoft.com/office/word/2010/wordprocessingCanvas" xmlns:cx="http://schemas.microsoft.com/office/drawing/2014/chartex" xmlns:cx1="http://schemas.microsoft.com/office/drawing/2015/9/8/chartex" xmlns:cx2="http://schemas.microsoft.com/office/drawing/2015/10/21/chartex" xmlns:cx3="http://schemas.microsoft.com/office/drawing/2016/5/9/chartex" xmlns:cx4="http://schemas.microsoft.com/office/drawing/2016/5/10/chartex" xmlns:cx5="http://schemas.microsoft.com/office/drawing/2016/5/11/chartex" xmlns:cx6="http://schemas.microsoft.com/office/drawing/2016/5/12/chartex" xmlns:cx7="http://schemas.microsoft.com/office/drawing/2016/5/13/chartex" xmlns:cx8="http://schemas.microsoft.com/office/drawing/2016/5/14/chartex" xmlns:mc="http://schemas.openxmlformats.org/markup-compatibility/2006" xmlns:aink="http://schemas.microsoft.com/office/drawing/2016/ink" xmlns:am3d="http://schemas.microsoft.com/office/drawing/2017/model3d" xmlns:o="urn:schemas-microsoft-com:office:office" xmlns:oel="http://schemas.microsoft.com/office/2019/extlst" xmlns:r="http://schemas.openxmlformats.org/officeDocument/2006/relationships" xmlns:m="http://schemas.openxmlformats.org/officeDocument/2006/math" xmlns:v="urn:schemas-microsoft-com:vml" xmlns:wp14="http://schemas.microsoft.com/office/word/2010/wordprocessingDrawing" xmlns:wp="http://schemas.openxmlformats.org/drawingml/2006/wordprocessingDrawing" xmlns:w10="urn:schemas-microsoft-com:office:word" xmlns:w="http://schemas.openxmlformats.org/wordprocessingml/2006/main" xmlns:w14="http://schemas.microsoft.com/office/word/2010/wordml" xmlns:w15="http://schemas.microsoft.com/office/word/2012/wordml" xmlns:w16cex="http://schemas.microsoft.com/office/word/2018/wordml/cex" xmlns:w16cid="http://schemas.microsoft.com/office/word/2016/wordml/cid" xmlns:w16="http://schemas.microsoft.com/office/word/2018/wordml" xmlns:w16sdtdh="http://schemas.microsoft.com/office/word/2020/wordml/sdtdatahash" xmlns:w16se="http://schemas.microsoft.com/office/word/2015/wordml/symex" xmlns:wpg="http://schemas.microsoft.com/office/word/2010/wordprocessingGroup" xmlns:wpi="http://schemas.microsoft.com/office/word/2010/wordprocessingInk" xmlns:wne="http://schemas.microsoft.com/office/word/2006/wordml" xmlns:wps="http://schemas.microsoft.com/office/word/2010/wordprocessingShape" mc:Ignorable="w14 w15 w16se w16cid w16 w16cex w16sdtdh wp14">
+<w:document xmlns:wpc="http://schemas.microsoft.com/office/word/2010/wordprocessingCanvas" xmlns:cx="http://schemas.microsoft.com/office/drawing/2014/chartex" xmlns:cx1="http://schemas.microsoft.com/office/drawing/2015/9/8/chartex" xmlns:cx2="http://schemas.microsoft.com/office/drawing/2015/10/21/chartex" xmlns:cx3="http://schemas.microsoft.com/office/drawing/2016/5/9/chartex" xmlns:cx4="http://schemas.microsoft.com/office/drawing/2016/5/10/chartex" xmlns:cx5="http://schemas.microsoft.com/office/drawing/2016/5/11/chartex" xmlns:cx6="http://schemas.microsoft.com/office/drawing/2016/5/12/chartex" xmlns:cx7="http://schemas.microsoft.com/office/drawing/2016/5/13/chartex" xmlns:cx8="http://schemas.microsoft.com/office/drawing/2016/5/14/chartex" xmlns:mc="http://schemas.openxmlformats.org/markup-compatibility/2006" xmlns:aink="http://schemas.microsoft.com/office/drawing/2016/ink" xmlns:am3d="http://schemas.microsoft.com/office/drawing/2017/model3d" xmlns:o="urn:schemas-microsoft-com:office:office" xmlns:oel="http://schemas.microsoft.com/office/2019/extlst" xmlns:r="http://schemas.openxmlformats.org/officeDocument/2006/relationships" xmlns:m="http://schemas.openxmlformats.org/officeDocument/2006/math" xmlns:v="urn:schemas-microsoft-com:vml" xmlns:wp14="http://schemas.microsoft.com/office/word/2010/wordprocessingDrawing" xmlns:wp="http://schemas.openxmlformats.org/drawingml/2006/wordprocessingDrawing" xmlns:w10="urn:schemas-microsoft-com:office:word" xmlns:w="http://schemas.openxmlformats.org/wordprocessingml/2006/main" xmlns:w14="http://schemas.microsoft.com/office/word/2010/wordml" xmlns:w15="http://schemas.microsoft.com/office/word/2012/wordml" xmlns:w16cex="http://schemas.microsoft.com/office/word/2018/wordml/cex" xmlns:w16cid="http://schemas.microsoft.com/office/word/2016/wordml/cid" xmlns:w16="http://schemas.microsoft.com/office/word/2018/wordml" xmlns:w16du="http://schemas.microsoft.com/office/word/2023/wordml/word16du" xmlns:w16sdtdh="http://schemas.microsoft.com/office/word/2020/wordml/sdtdatahash" xmlns:w16sdtfl="http://schemas.microsoft.com/office/word/2024/wordml/sdtformatlock" xmlns:w16se="http://schemas.microsoft.com/office/word/2015/wordml/symex" xmlns:wpg="http://schemas.microsoft.com/office/word/2010/wordprocessingGroup" xmlns:wpi="http://schemas.microsoft.com/office/word/2010/wordprocessingInk" xmlns:wne="http://schemas.microsoft.com/office/word/2006/wordml" xmlns:wps="http://schemas.microsoft.com/office/word/2010/wordprocessingShape" mc:Ignorable="w14 w15 w16se w16cid w16 w16cex w16sdtdh w16sdtfl w16du wp14">
   <w:body>
     <w:p>
       <w:pPr>
@@ -172,6 +172,12 @@
         <w:tab/>
         <w:t xml:space="preserve">: </w:t>
       </w:r>
+      <w:r>
+        <w:rPr>
+          <w:rFonts w:ascii="Times New Roman" w:eastAsia="Times New Roman" w:hAnsi="Times New Roman" w:cs="Times New Roman"/>
+        </w:rPr>
+        <w:t>{{ nama_lengkap }}</w:t>
+      </w:r>
     </w:p>
     <w:p>
       <w:pPr>
@@ -199,7 +205,13 @@
         <w:rPr>
           <w:rFonts w:ascii="Times New Roman" w:eastAsia="Times New Roman" w:hAnsi="Times New Roman" w:cs="Times New Roman"/>
         </w:rPr>
-        <w:t xml:space="preserve">[Your Division] </w:t>
+        <w:t>{{ nama_divisi }}</w:t>
+      </w:r>
+      <w:r>
+        <w:rPr>
+          <w:rFonts w:ascii="Times New Roman" w:eastAsia="Times New Roman" w:hAnsi="Times New Roman" w:cs="Times New Roman"/>
+        </w:rPr>
+        <w:t xml:space="preserve"> </w:t>
       </w:r>
       <w:r>
         <w:rPr>
@@ -445,16 +457,6 @@
         </w:rPr>
         <w:t>I hereby declare this Commitment Letter in full sincerity for its proper use. If I violate these rules, I am prepared to face the sanctions and consequences imposed.</w:t>
       </w:r>
-    </w:p>
-    <w:p>
-      <w:pPr>
-        <w:spacing w:before="60"/>
-        <w:ind w:firstLine="720"/>
-        <w:jc w:val="both"/>
-        <w:rPr>
-          <w:rFonts w:ascii="Times New Roman" w:eastAsia="Times New Roman" w:hAnsi="Times New Roman" w:cs="Times New Roman"/>
-        </w:rPr>
-      </w:pPr>
     </w:p>
     <w:tbl>
       <w:tblPr>
@@ -517,7 +519,6 @@
         <w:tc>
           <w:tcPr>
             <w:tcW w:w="5215" w:type="dxa"/>
-            <w:shd w:val="clear" w:color="auto" w:fill="auto"/>
             <w:tcMar>
               <w:top w:w="100" w:type="dxa"/>
               <w:left w:w="100" w:type="dxa"/>
@@ -592,7 +593,6 @@
                 </wp:anchor>
               </w:drawing>
             </w:r>
-            <w:proofErr w:type="spellStart"/>
             <w:r>
               <w:rPr>
                 <w:rFonts w:ascii="Times New Roman" w:eastAsia="Times New Roman" w:hAnsi="Times New Roman" w:cs="Times New Roman"/>
@@ -601,18 +601,7 @@
                 <w:sz w:val="24"/>
                 <w:szCs w:val="24"/>
               </w:rPr>
-              <w:t>GDGoC</w:t>
-            </w:r>
-            <w:proofErr w:type="spellEnd"/>
-            <w:r>
-              <w:rPr>
-                <w:rFonts w:ascii="Times New Roman" w:eastAsia="Times New Roman" w:hAnsi="Times New Roman" w:cs="Times New Roman"/>
-                <w:b/>
-                <w:bCs/>
-                <w:sz w:val="24"/>
-                <w:szCs w:val="24"/>
-              </w:rPr>
-              <w:t xml:space="preserve"> UNSRI Lead 2025/2026 </w:t>
+              <w:t xml:space="preserve">GDGoC UNSRI Lead 2025/2026 </w:t>
             </w:r>
           </w:p>
           <w:p>
@@ -675,7 +664,6 @@
                 <w:u w:val="single"/>
               </w:rPr>
             </w:pPr>
-            <w:proofErr w:type="spellStart"/>
             <w:r>
               <w:rPr>
                 <w:rFonts w:ascii="Times New Roman" w:eastAsia="Times New Roman" w:hAnsi="Times New Roman" w:cs="Times New Roman"/>
@@ -683,29 +671,8 @@
                 <w:szCs w:val="24"/>
                 <w:u w:val="single"/>
               </w:rPr>
-              <w:t>Andini</w:t>
+              <w:t>Andini Marsha Daniswara</w:t>
             </w:r>
-            <w:proofErr w:type="spellEnd"/>
-            <w:r>
-              <w:rPr>
-                <w:rFonts w:ascii="Times New Roman" w:eastAsia="Times New Roman" w:hAnsi="Times New Roman" w:cs="Times New Roman"/>
-                <w:sz w:val="24"/>
-                <w:szCs w:val="24"/>
-                <w:u w:val="single"/>
-              </w:rPr>
-              <w:t xml:space="preserve"> Marsha </w:t>
-            </w:r>
-            <w:proofErr w:type="spellStart"/>
-            <w:r>
-              <w:rPr>
-                <w:rFonts w:ascii="Times New Roman" w:eastAsia="Times New Roman" w:hAnsi="Times New Roman" w:cs="Times New Roman"/>
-                <w:sz w:val="24"/>
-                <w:szCs w:val="24"/>
-                <w:u w:val="single"/>
-              </w:rPr>
-              <w:t>Daniswara</w:t>
-            </w:r>
-            <w:proofErr w:type="spellEnd"/>
           </w:p>
           <w:p>
             <w:pPr>
@@ -740,7 +707,6 @@
         <w:tc>
           <w:tcPr>
             <w:tcW w:w="4145" w:type="dxa"/>
-            <w:shd w:val="clear" w:color="auto" w:fill="auto"/>
             <w:tcMar>
               <w:top w:w="100" w:type="dxa"/>
               <w:left w:w="100" w:type="dxa"/>
@@ -779,7 +745,15 @@
                 <w:sz w:val="24"/>
                 <w:szCs w:val="24"/>
               </w:rPr>
-              <w:t xml:space="preserve"> [Your Division]</w:t>
+              <w:t xml:space="preserve"> </w:t>
+            </w:r>
+            <w:r>
+              <w:rPr>
+                <w:rFonts w:ascii="Times New Roman" w:eastAsia="Times New Roman" w:hAnsi="Times New Roman" w:cs="Times New Roman"/>
+                <w:b/>
+                <w:bCs/>
+              </w:rPr>
+              <w:t>{{ nama_divisi }}</w:t>
             </w:r>
           </w:p>
           <w:p>
@@ -854,21 +828,14 @@
                 <w:szCs w:val="24"/>
                 <w:u w:val="single"/>
               </w:rPr>
-              <w:t>Full Name</w:t>
+              <w:t>{{ nama_lengkap }}</w:t>
             </w:r>
-          </w:p>
-          <w:p>
-            <w:pPr>
-              <w:widowControl w:val="0"/>
-              <w:spacing w:line="240" w:lineRule="auto"/>
-              <w:jc w:val="center"/>
+            <w:r>
               <w:rPr>
                 <w:rFonts w:ascii="Times New Roman" w:eastAsia="Times New Roman" w:hAnsi="Times New Roman" w:cs="Times New Roman"/>
-                <w:sz w:val="24"/>
-                <w:szCs w:val="24"/>
-                <w:u w:val="single"/>
               </w:rPr>
-            </w:pPr>
+              <w:br/>
+            </w:r>
             <w:r>
               <w:rPr>
                 <w:rFonts w:ascii="Times New Roman" w:eastAsia="Times New Roman" w:hAnsi="Times New Roman" w:cs="Times New Roman"/>
@@ -877,6 +844,24 @@
                 <w:highlight w:val="white"/>
               </w:rPr>
               <w:t xml:space="preserve">NIM. </w:t>
+            </w:r>
+            <w:r>
+              <w:rPr>
+                <w:rFonts w:ascii="Times New Roman" w:eastAsia="Times New Roman" w:hAnsi="Times New Roman" w:cs="Times New Roman"/>
+                <w:sz w:val="24"/>
+                <w:szCs w:val="24"/>
+                <w:highlight w:val="white"/>
+              </w:rPr>
+              <w:t>{{ nim_peserta}}</w:t>
+            </w:r>
+            <w:r>
+              <w:rPr>
+                <w:rFonts w:ascii="Times New Roman" w:eastAsia="Times New Roman" w:hAnsi="Times New Roman" w:cs="Times New Roman"/>
+                <w:sz w:val="24"/>
+                <w:szCs w:val="24"/>
+                <w:highlight w:val="white"/>
+              </w:rPr>
+              <w:t xml:space="preserve"> </w:t>
             </w:r>
           </w:p>
         </w:tc>
@@ -910,7 +895,7 @@
 </file>
 
 <file path=word/endnotes.xml><?xml version="1.0" encoding="utf-8"?>
-<w:endnotes xmlns:wpc="http://schemas.microsoft.com/office/word/2010/wordprocessingCanvas" xmlns:cx="http://schemas.microsoft.com/office/drawing/2014/chartex" xmlns:cx1="http://schemas.microsoft.com/office/drawing/2015/9/8/chartex" xmlns:cx2="http://schemas.microsoft.com/office/drawing/2015/10/21/chartex" xmlns:cx3="http://schemas.microsoft.com/office/drawing/2016/5/9/chartex" xmlns:cx4="http://schemas.microsoft.com/office/drawing/2016/5/10/chartex" xmlns:cx5="http://schemas.microsoft.com/office/drawing/2016/5/11/chartex" xmlns:cx6="http://schemas.microsoft.com/office/drawing/2016/5/12/chartex" xmlns:cx7="http://schemas.microsoft.com/office/drawing/2016/5/13/chartex" xmlns:cx8="http://schemas.microsoft.com/office/drawing/2016/5/14/chartex" xmlns:mc="http://schemas.openxmlformats.org/markup-compatibility/2006" xmlns:aink="http://schemas.microsoft.com/office/drawing/2016/ink" xmlns:am3d="http://schemas.microsoft.com/office/drawing/2017/model3d" xmlns:o="urn:schemas-microsoft-com:office:office" xmlns:oel="http://schemas.microsoft.com/office/2019/extlst" xmlns:r="http://schemas.openxmlformats.org/officeDocument/2006/relationships" xmlns:m="http://schemas.openxmlformats.org/officeDocument/2006/math" xmlns:v="urn:schemas-microsoft-com:vml" xmlns:wp14="http://schemas.microsoft.com/office/word/2010/wordprocessingDrawing" xmlns:wp="http://schemas.openxmlformats.org/drawingml/2006/wordprocessingDrawing" xmlns:w10="urn:schemas-microsoft-com:office:word" xmlns:w="http://schemas.openxmlformats.org/wordprocessingml/2006/main" xmlns:w14="http://schemas.microsoft.com/office/word/2010/wordml" xmlns:w15="http://schemas.microsoft.com/office/word/2012/wordml" xmlns:w16cex="http://schemas.microsoft.com/office/word/2018/wordml/cex" xmlns:w16cid="http://schemas.microsoft.com/office/word/2016/wordml/cid" xmlns:w16="http://schemas.microsoft.com/office/word/2018/wordml" xmlns:w16sdtdh="http://schemas.microsoft.com/office/word/2020/wordml/sdtdatahash" xmlns:w16se="http://schemas.microsoft.com/office/word/2015/wordml/symex" xmlns:wpg="http://schemas.microsoft.com/office/word/2010/wordprocessingGroup" xmlns:wpi="http://schemas.microsoft.com/office/word/2010/wordprocessingInk" xmlns:wne="http://schemas.microsoft.com/office/word/2006/wordml" xmlns:wps="http://schemas.microsoft.com/office/word/2010/wordprocessingShape" mc:Ignorable="w14 w15 w16se w16cid w16 w16cex w16sdtdh wp14">
+<w:endnotes xmlns:wpc="http://schemas.microsoft.com/office/word/2010/wordprocessingCanvas" xmlns:cx="http://schemas.microsoft.com/office/drawing/2014/chartex" xmlns:cx1="http://schemas.microsoft.com/office/drawing/2015/9/8/chartex" xmlns:cx2="http://schemas.microsoft.com/office/drawing/2015/10/21/chartex" xmlns:cx3="http://schemas.microsoft.com/office/drawing/2016/5/9/chartex" xmlns:cx4="http://schemas.microsoft.com/office/drawing/2016/5/10/chartex" xmlns:cx5="http://schemas.microsoft.com/office/drawing/2016/5/11/chartex" xmlns:cx6="http://schemas.microsoft.com/office/drawing/2016/5/12/chartex" xmlns:cx7="http://schemas.microsoft.com/office/drawing/2016/5/13/chartex" xmlns:cx8="http://schemas.microsoft.com/office/drawing/2016/5/14/chartex" xmlns:mc="http://schemas.openxmlformats.org/markup-compatibility/2006" xmlns:aink="http://schemas.microsoft.com/office/drawing/2016/ink" xmlns:am3d="http://schemas.microsoft.com/office/drawing/2017/model3d" xmlns:o="urn:schemas-microsoft-com:office:office" xmlns:oel="http://schemas.microsoft.com/office/2019/extlst" xmlns:r="http://schemas.openxmlformats.org/officeDocument/2006/relationships" xmlns:m="http://schemas.openxmlformats.org/officeDocument/2006/math" xmlns:v="urn:schemas-microsoft-com:vml" xmlns:wp14="http://schemas.microsoft.com/office/word/2010/wordprocessingDrawing" xmlns:wp="http://schemas.openxmlformats.org/drawingml/2006/wordprocessingDrawing" xmlns:w10="urn:schemas-microsoft-com:office:word" xmlns:w="http://schemas.openxmlformats.org/wordprocessingml/2006/main" xmlns:w14="http://schemas.microsoft.com/office/word/2010/wordml" xmlns:w15="http://schemas.microsoft.com/office/word/2012/wordml" xmlns:w16cex="http://schemas.microsoft.com/office/word/2018/wordml/cex" xmlns:w16cid="http://schemas.microsoft.com/office/word/2016/wordml/cid" xmlns:w16="http://schemas.microsoft.com/office/word/2018/wordml" xmlns:w16du="http://schemas.microsoft.com/office/word/2023/wordml/word16du" xmlns:w16sdtdh="http://schemas.microsoft.com/office/word/2020/wordml/sdtdatahash" xmlns:w16sdtfl="http://schemas.microsoft.com/office/word/2024/wordml/sdtformatlock" xmlns:w16se="http://schemas.microsoft.com/office/word/2015/wordml/symex" xmlns:wpg="http://schemas.microsoft.com/office/word/2010/wordprocessingGroup" xmlns:wpi="http://schemas.microsoft.com/office/word/2010/wordprocessingInk" xmlns:wne="http://schemas.microsoft.com/office/word/2006/wordml" xmlns:wps="http://schemas.microsoft.com/office/word/2010/wordprocessingShape" mc:Ignorable="w14 w15 w16se w16cid w16 w16cex w16sdtdh w16sdtfl w16du wp14">
   <w:endnote w:type="separator" w:id="-1">
     <w:p>
       <w:pPr>
@@ -935,7 +920,7 @@
 </file>
 
 <file path=word/footer1.xml><?xml version="1.0" encoding="utf-8"?>
-<w:ftr xmlns:wpc="http://schemas.microsoft.com/office/word/2010/wordprocessingCanvas" xmlns:cx="http://schemas.microsoft.com/office/drawing/2014/chartex" xmlns:cx1="http://schemas.microsoft.com/office/drawing/2015/9/8/chartex" xmlns:cx2="http://schemas.microsoft.com/office/drawing/2015/10/21/chartex" xmlns:cx3="http://schemas.microsoft.com/office/drawing/2016/5/9/chartex" xmlns:cx4="http://schemas.microsoft.com/office/drawing/2016/5/10/chartex" xmlns:cx5="http://schemas.microsoft.com/office/drawing/2016/5/11/chartex" xmlns:cx6="http://schemas.microsoft.com/office/drawing/2016/5/12/chartex" xmlns:cx7="http://schemas.microsoft.com/office/drawing/2016/5/13/chartex" xmlns:cx8="http://schemas.microsoft.com/office/drawing/2016/5/14/chartex" xmlns:mc="http://schemas.openxmlformats.org/markup-compatibility/2006" xmlns:aink="http://schemas.microsoft.com/office/drawing/2016/ink" xmlns:am3d="http://schemas.microsoft.com/office/drawing/2017/model3d" xmlns:o="urn:schemas-microsoft-com:office:office" xmlns:oel="http://schemas.microsoft.com/office/2019/extlst" xmlns:r="http://schemas.openxmlformats.org/officeDocument/2006/relationships" xmlns:m="http://schemas.openxmlformats.org/officeDocument/2006/math" xmlns:v="urn:schemas-microsoft-com:vml" xmlns:wp14="http://schemas.microsoft.com/office/word/2010/wordprocessingDrawing" xmlns:wp="http://schemas.openxmlformats.org/drawingml/2006/wordprocessingDrawing" xmlns:w10="urn:schemas-microsoft-com:office:word" xmlns:w="http://schemas.openxmlformats.org/wordprocessingml/2006/main" xmlns:w14="http://schemas.microsoft.com/office/word/2010/wordml" xmlns:w15="http://schemas.microsoft.com/office/word/2012/wordml" xmlns:w16cex="http://schemas.microsoft.com/office/word/2018/wordml/cex" xmlns:w16cid="http://schemas.microsoft.com/office/word/2016/wordml/cid" xmlns:w16="http://schemas.microsoft.com/office/word/2018/wordml" xmlns:w16sdtdh="http://schemas.microsoft.com/office/word/2020/wordml/sdtdatahash" xmlns:w16se="http://schemas.microsoft.com/office/word/2015/wordml/symex" xmlns:wpg="http://schemas.microsoft.com/office/word/2010/wordprocessingGroup" xmlns:wpi="http://schemas.microsoft.com/office/word/2010/wordprocessingInk" xmlns:wne="http://schemas.microsoft.com/office/word/2006/wordml" xmlns:wps="http://schemas.microsoft.com/office/word/2010/wordprocessingShape" mc:Ignorable="w14 w15 w16se w16cid w16 w16cex w16sdtdh wp14">
+<w:ftr xmlns:wpc="http://schemas.microsoft.com/office/word/2010/wordprocessingCanvas" xmlns:cx="http://schemas.microsoft.com/office/drawing/2014/chartex" xmlns:cx1="http://schemas.microsoft.com/office/drawing/2015/9/8/chartex" xmlns:cx2="http://schemas.microsoft.com/office/drawing/2015/10/21/chartex" xmlns:cx3="http://schemas.microsoft.com/office/drawing/2016/5/9/chartex" xmlns:cx4="http://schemas.microsoft.com/office/drawing/2016/5/10/chartex" xmlns:cx5="http://schemas.microsoft.com/office/drawing/2016/5/11/chartex" xmlns:cx6="http://schemas.microsoft.com/office/drawing/2016/5/12/chartex" xmlns:cx7="http://schemas.microsoft.com/office/drawing/2016/5/13/chartex" xmlns:cx8="http://schemas.microsoft.com/office/drawing/2016/5/14/chartex" xmlns:mc="http://schemas.openxmlformats.org/markup-compatibility/2006" xmlns:aink="http://schemas.microsoft.com/office/drawing/2016/ink" xmlns:am3d="http://schemas.microsoft.com/office/drawing/2017/model3d" xmlns:o="urn:schemas-microsoft-com:office:office" xmlns:oel="http://schemas.microsoft.com/office/2019/extlst" xmlns:r="http://schemas.openxmlformats.org/officeDocument/2006/relationships" xmlns:m="http://schemas.openxmlformats.org/officeDocument/2006/math" xmlns:v="urn:schemas-microsoft-com:vml" xmlns:wp14="http://schemas.microsoft.com/office/word/2010/wordprocessingDrawing" xmlns:wp="http://schemas.openxmlformats.org/drawingml/2006/wordprocessingDrawing" xmlns:w10="urn:schemas-microsoft-com:office:word" xmlns:w="http://schemas.openxmlformats.org/wordprocessingml/2006/main" xmlns:w14="http://schemas.microsoft.com/office/word/2010/wordml" xmlns:w15="http://schemas.microsoft.com/office/word/2012/wordml" xmlns:w16cex="http://schemas.microsoft.com/office/word/2018/wordml/cex" xmlns:w16cid="http://schemas.microsoft.com/office/word/2016/wordml/cid" xmlns:w16="http://schemas.microsoft.com/office/word/2018/wordml" xmlns:w16du="http://schemas.microsoft.com/office/word/2023/wordml/word16du" xmlns:w16sdtdh="http://schemas.microsoft.com/office/word/2020/wordml/sdtdatahash" xmlns:w16sdtfl="http://schemas.microsoft.com/office/word/2024/wordml/sdtformatlock" xmlns:w16se="http://schemas.microsoft.com/office/word/2015/wordml/symex" xmlns:wpg="http://schemas.microsoft.com/office/word/2010/wordprocessingGroup" xmlns:wpi="http://schemas.microsoft.com/office/word/2010/wordprocessingInk" xmlns:wne="http://schemas.microsoft.com/office/word/2006/wordml" xmlns:wps="http://schemas.microsoft.com/office/word/2010/wordprocessingShape" mc:Ignorable="w14 w15 w16se w16cid w16 w16cex w16sdtdh w16sdtfl w16du wp14">
   <w:p>
     <w:pPr>
       <w:spacing w:line="240" w:lineRule="auto"/>
@@ -951,7 +936,7 @@
 </file>
 
 <file path=word/footnotes.xml><?xml version="1.0" encoding="utf-8"?>
-<w:footnotes xmlns:wpc="http://schemas.microsoft.com/office/word/2010/wordprocessingCanvas" xmlns:cx="http://schemas.microsoft.com/office/drawing/2014/chartex" xmlns:cx1="http://schemas.microsoft.com/office/drawing/2015/9/8/chartex" xmlns:cx2="http://schemas.microsoft.com/office/drawing/2015/10/21/chartex" xmlns:cx3="http://schemas.microsoft.com/office/drawing/2016/5/9/chartex" xmlns:cx4="http://schemas.microsoft.com/office/drawing/2016/5/10/chartex" xmlns:cx5="http://schemas.microsoft.com/office/drawing/2016/5/11/chartex" xmlns:cx6="http://schemas.microsoft.com/office/drawing/2016/5/12/chartex" xmlns:cx7="http://schemas.microsoft.com/office/drawing/2016/5/13/chartex" xmlns:cx8="http://schemas.microsoft.com/office/drawing/2016/5/14/chartex" xmlns:mc="http://schemas.openxmlformats.org/markup-compatibility/2006" xmlns:aink="http://schemas.microsoft.com/office/drawing/2016/ink" xmlns:am3d="http://schemas.microsoft.com/office/drawing/2017/model3d" xmlns:o="urn:schemas-microsoft-com:office:office" xmlns:oel="http://schemas.microsoft.com/office/2019/extlst" xmlns:r="http://schemas.openxmlformats.org/officeDocument/2006/relationships" xmlns:m="http://schemas.openxmlformats.org/officeDocument/2006/math" xmlns:v="urn:schemas-microsoft-com:vml" xmlns:wp14="http://schemas.microsoft.com/office/word/2010/wordprocessingDrawing" xmlns:wp="http://schemas.openxmlformats.org/drawingml/2006/wordprocessingDrawing" xmlns:w10="urn:schemas-microsoft-com:office:word" xmlns:w="http://schemas.openxmlformats.org/wordprocessingml/2006/main" xmlns:w14="http://schemas.microsoft.com/office/word/2010/wordml" xmlns:w15="http://schemas.microsoft.com/office/word/2012/wordml" xmlns:w16cex="http://schemas.microsoft.com/office/word/2018/wordml/cex" xmlns:w16cid="http://schemas.microsoft.com/office/word/2016/wordml/cid" xmlns:w16="http://schemas.microsoft.com/office/word/2018/wordml" xmlns:w16sdtdh="http://schemas.microsoft.com/office/word/2020/wordml/sdtdatahash" xmlns:w16se="http://schemas.microsoft.com/office/word/2015/wordml/symex" xmlns:wpg="http://schemas.microsoft.com/office/word/2010/wordprocessingGroup" xmlns:wpi="http://schemas.microsoft.com/office/word/2010/wordprocessingInk" xmlns:wne="http://schemas.microsoft.com/office/word/2006/wordml" xmlns:wps="http://schemas.microsoft.com/office/word/2010/wordprocessingShape" mc:Ignorable="w14 w15 w16se w16cid w16 w16cex w16sdtdh wp14">
+<w:footnotes xmlns:wpc="http://schemas.microsoft.com/office/word/2010/wordprocessingCanvas" xmlns:cx="http://schemas.microsoft.com/office/drawing/2014/chartex" xmlns:cx1="http://schemas.microsoft.com/office/drawing/2015/9/8/chartex" xmlns:cx2="http://schemas.microsoft.com/office/drawing/2015/10/21/chartex" xmlns:cx3="http://schemas.microsoft.com/office/drawing/2016/5/9/chartex" xmlns:cx4="http://schemas.microsoft.com/office/drawing/2016/5/10/chartex" xmlns:cx5="http://schemas.microsoft.com/office/drawing/2016/5/11/chartex" xmlns:cx6="http://schemas.microsoft.com/office/drawing/2016/5/12/chartex" xmlns:cx7="http://schemas.microsoft.com/office/drawing/2016/5/13/chartex" xmlns:cx8="http://schemas.microsoft.com/office/drawing/2016/5/14/chartex" xmlns:mc="http://schemas.openxmlformats.org/markup-compatibility/2006" xmlns:aink="http://schemas.microsoft.com/office/drawing/2016/ink" xmlns:am3d="http://schemas.microsoft.com/office/drawing/2017/model3d" xmlns:o="urn:schemas-microsoft-com:office:office" xmlns:oel="http://schemas.microsoft.com/office/2019/extlst" xmlns:r="http://schemas.openxmlformats.org/officeDocument/2006/relationships" xmlns:m="http://schemas.openxmlformats.org/officeDocument/2006/math" xmlns:v="urn:schemas-microsoft-com:vml" xmlns:wp14="http://schemas.microsoft.com/office/word/2010/wordprocessingDrawing" xmlns:wp="http://schemas.openxmlformats.org/drawingml/2006/wordprocessingDrawing" xmlns:w10="urn:schemas-microsoft-com:office:word" xmlns:w="http://schemas.openxmlformats.org/wordprocessingml/2006/main" xmlns:w14="http://schemas.microsoft.com/office/word/2010/wordml" xmlns:w15="http://schemas.microsoft.com/office/word/2012/wordml" xmlns:w16cex="http://schemas.microsoft.com/office/word/2018/wordml/cex" xmlns:w16cid="http://schemas.microsoft.com/office/word/2016/wordml/cid" xmlns:w16="http://schemas.microsoft.com/office/word/2018/wordml" xmlns:w16du="http://schemas.microsoft.com/office/word/2023/wordml/word16du" xmlns:w16sdtdh="http://schemas.microsoft.com/office/word/2020/wordml/sdtdatahash" xmlns:w16sdtfl="http://schemas.microsoft.com/office/word/2024/wordml/sdtformatlock" xmlns:w16se="http://schemas.microsoft.com/office/word/2015/wordml/symex" xmlns:wpg="http://schemas.microsoft.com/office/word/2010/wordprocessingGroup" xmlns:wpi="http://schemas.microsoft.com/office/word/2010/wordprocessingInk" xmlns:wne="http://schemas.microsoft.com/office/word/2006/wordml" xmlns:wps="http://schemas.microsoft.com/office/word/2010/wordprocessingShape" mc:Ignorable="w14 w15 w16se w16cid w16 w16cex w16sdtdh w16sdtfl w16du wp14">
   <w:footnote w:type="separator" w:id="-1">
     <w:p>
       <w:pPr>
@@ -976,7 +961,7 @@
 </file>
 
 <file path=word/header1.xml><?xml version="1.0" encoding="utf-8"?>
-<w:hdr xmlns:wpc="http://schemas.microsoft.com/office/word/2010/wordprocessingCanvas" xmlns:cx="http://schemas.microsoft.com/office/drawing/2014/chartex" xmlns:cx1="http://schemas.microsoft.com/office/drawing/2015/9/8/chartex" xmlns:cx2="http://schemas.microsoft.com/office/drawing/2015/10/21/chartex" xmlns:cx3="http://schemas.microsoft.com/office/drawing/2016/5/9/chartex" xmlns:cx4="http://schemas.microsoft.com/office/drawing/2016/5/10/chartex" xmlns:cx5="http://schemas.microsoft.com/office/drawing/2016/5/11/chartex" xmlns:cx6="http://schemas.microsoft.com/office/drawing/2016/5/12/chartex" xmlns:cx7="http://schemas.microsoft.com/office/drawing/2016/5/13/chartex" xmlns:cx8="http://schemas.microsoft.com/office/drawing/2016/5/14/chartex" xmlns:mc="http://schemas.openxmlformats.org/markup-compatibility/2006" xmlns:aink="http://schemas.microsoft.com/office/drawing/2016/ink" xmlns:am3d="http://schemas.microsoft.com/office/drawing/2017/model3d" xmlns:o="urn:schemas-microsoft-com:office:office" xmlns:oel="http://schemas.microsoft.com/office/2019/extlst" xmlns:r="http://schemas.openxmlformats.org/officeDocument/2006/relationships" xmlns:m="http://schemas.openxmlformats.org/officeDocument/2006/math" xmlns:v="urn:schemas-microsoft-com:vml" xmlns:wp14="http://schemas.microsoft.com/office/word/2010/wordprocessingDrawing" xmlns:wp="http://schemas.openxmlformats.org/drawingml/2006/wordprocessingDrawing" xmlns:w10="urn:schemas-microsoft-com:office:word" xmlns:w="http://schemas.openxmlformats.org/wordprocessingml/2006/main" xmlns:w14="http://schemas.microsoft.com/office/word/2010/wordml" xmlns:w15="http://schemas.microsoft.com/office/word/2012/wordml" xmlns:w16cex="http://schemas.microsoft.com/office/word/2018/wordml/cex" xmlns:w16cid="http://schemas.microsoft.com/office/word/2016/wordml/cid" xmlns:w16="http://schemas.microsoft.com/office/word/2018/wordml" xmlns:w16sdtdh="http://schemas.microsoft.com/office/word/2020/wordml/sdtdatahash" xmlns:w16se="http://schemas.microsoft.com/office/word/2015/wordml/symex" xmlns:wpg="http://schemas.microsoft.com/office/word/2010/wordprocessingGroup" xmlns:wpi="http://schemas.microsoft.com/office/word/2010/wordprocessingInk" xmlns:wne="http://schemas.microsoft.com/office/word/2006/wordml" xmlns:wps="http://schemas.microsoft.com/office/word/2010/wordprocessingShape" mc:Ignorable="w14 w15 w16se w16cid w16 w16cex w16sdtdh wp14">
+<w:hdr xmlns:wpc="http://schemas.microsoft.com/office/word/2010/wordprocessingCanvas" xmlns:cx="http://schemas.microsoft.com/office/drawing/2014/chartex" xmlns:cx1="http://schemas.microsoft.com/office/drawing/2015/9/8/chartex" xmlns:cx2="http://schemas.microsoft.com/office/drawing/2015/10/21/chartex" xmlns:cx3="http://schemas.microsoft.com/office/drawing/2016/5/9/chartex" xmlns:cx4="http://schemas.microsoft.com/office/drawing/2016/5/10/chartex" xmlns:cx5="http://schemas.microsoft.com/office/drawing/2016/5/11/chartex" xmlns:cx6="http://schemas.microsoft.com/office/drawing/2016/5/12/chartex" xmlns:cx7="http://schemas.microsoft.com/office/drawing/2016/5/13/chartex" xmlns:cx8="http://schemas.microsoft.com/office/drawing/2016/5/14/chartex" xmlns:mc="http://schemas.openxmlformats.org/markup-compatibility/2006" xmlns:aink="http://schemas.microsoft.com/office/drawing/2016/ink" xmlns:am3d="http://schemas.microsoft.com/office/drawing/2017/model3d" xmlns:o="urn:schemas-microsoft-com:office:office" xmlns:oel="http://schemas.microsoft.com/office/2019/extlst" xmlns:r="http://schemas.openxmlformats.org/officeDocument/2006/relationships" xmlns:m="http://schemas.openxmlformats.org/officeDocument/2006/math" xmlns:v="urn:schemas-microsoft-com:vml" xmlns:wp14="http://schemas.microsoft.com/office/word/2010/wordprocessingDrawing" xmlns:wp="http://schemas.openxmlformats.org/drawingml/2006/wordprocessingDrawing" xmlns:w10="urn:schemas-microsoft-com:office:word" xmlns:w="http://schemas.openxmlformats.org/wordprocessingml/2006/main" xmlns:w14="http://schemas.microsoft.com/office/word/2010/wordml" xmlns:w15="http://schemas.microsoft.com/office/word/2012/wordml" xmlns:w16cex="http://schemas.microsoft.com/office/word/2018/wordml/cex" xmlns:w16cid="http://schemas.microsoft.com/office/word/2016/wordml/cid" xmlns:w16="http://schemas.microsoft.com/office/word/2018/wordml" xmlns:w16du="http://schemas.microsoft.com/office/word/2023/wordml/word16du" xmlns:w16sdtdh="http://schemas.microsoft.com/office/word/2020/wordml/sdtdatahash" xmlns:w16sdtfl="http://schemas.microsoft.com/office/word/2024/wordml/sdtformatlock" xmlns:w16se="http://schemas.microsoft.com/office/word/2015/wordml/symex" xmlns:wpg="http://schemas.microsoft.com/office/word/2010/wordprocessingGroup" xmlns:wpi="http://schemas.microsoft.com/office/word/2010/wordprocessingInk" xmlns:wne="http://schemas.microsoft.com/office/word/2006/wordml" xmlns:wps="http://schemas.microsoft.com/office/word/2010/wordprocessingShape" mc:Ignorable="w14 w15 w16se w16cid w16 w16cex w16sdtdh w16sdtfl w16du wp14">
   <w:p>
     <w:pPr>
       <w:tabs>
@@ -1140,35 +1125,7 @@
       <w:rPr>
         <w:rFonts w:ascii="Times New Roman" w:eastAsia="Times New Roman" w:hAnsi="Times New Roman" w:cs="Times New Roman"/>
       </w:rPr>
-      <w:t xml:space="preserve">Jl. Raya Palembang - </w:t>
-    </w:r>
-    <w:proofErr w:type="spellStart"/>
-    <w:r>
-      <w:rPr>
-        <w:rFonts w:ascii="Times New Roman" w:eastAsia="Times New Roman" w:hAnsi="Times New Roman" w:cs="Times New Roman"/>
-      </w:rPr>
-      <w:t>Prabumulih</w:t>
-    </w:r>
-    <w:proofErr w:type="spellEnd"/>
-    <w:r>
-      <w:rPr>
-        <w:rFonts w:ascii="Times New Roman" w:eastAsia="Times New Roman" w:hAnsi="Times New Roman" w:cs="Times New Roman"/>
-      </w:rPr>
-      <w:t xml:space="preserve"> Km. 32, </w:t>
-    </w:r>
-    <w:proofErr w:type="spellStart"/>
-    <w:r>
-      <w:rPr>
-        <w:rFonts w:ascii="Times New Roman" w:eastAsia="Times New Roman" w:hAnsi="Times New Roman" w:cs="Times New Roman"/>
-      </w:rPr>
-      <w:t>Indralaya</w:t>
-    </w:r>
-    <w:proofErr w:type="spellEnd"/>
-    <w:r>
-      <w:rPr>
-        <w:rFonts w:ascii="Times New Roman" w:eastAsia="Times New Roman" w:hAnsi="Times New Roman" w:cs="Times New Roman"/>
-      </w:rPr>
-      <w:t xml:space="preserve"> Indah, </w:t>
+      <w:t xml:space="preserve">Jl. Raya Palembang - Prabumulih Km. 32, Indralaya Indah, </w:t>
     </w:r>
   </w:p>
   <w:p>
@@ -1182,75 +1139,11 @@
         <w:rFonts w:ascii="Times New Roman" w:eastAsia="Times New Roman" w:hAnsi="Times New Roman" w:cs="Times New Roman"/>
       </w:rPr>
     </w:pPr>
-    <w:proofErr w:type="spellStart"/>
     <w:r>
       <w:rPr>
         <w:rFonts w:ascii="Times New Roman" w:eastAsia="Times New Roman" w:hAnsi="Times New Roman" w:cs="Times New Roman"/>
       </w:rPr>
-      <w:t>Kecamatan</w:t>
-    </w:r>
-    <w:proofErr w:type="spellEnd"/>
-    <w:r>
-      <w:rPr>
-        <w:rFonts w:ascii="Times New Roman" w:eastAsia="Times New Roman" w:hAnsi="Times New Roman" w:cs="Times New Roman"/>
-      </w:rPr>
-      <w:t xml:space="preserve"> </w:t>
-    </w:r>
-    <w:proofErr w:type="spellStart"/>
-    <w:r>
-      <w:rPr>
-        <w:rFonts w:ascii="Times New Roman" w:eastAsia="Times New Roman" w:hAnsi="Times New Roman" w:cs="Times New Roman"/>
-      </w:rPr>
-      <w:t>Indralaya</w:t>
-    </w:r>
-    <w:proofErr w:type="spellEnd"/>
-    <w:r>
-      <w:rPr>
-        <w:rFonts w:ascii="Times New Roman" w:eastAsia="Times New Roman" w:hAnsi="Times New Roman" w:cs="Times New Roman"/>
-      </w:rPr>
-      <w:t xml:space="preserve">, </w:t>
-    </w:r>
-    <w:proofErr w:type="spellStart"/>
-    <w:r>
-      <w:rPr>
-        <w:rFonts w:ascii="Times New Roman" w:eastAsia="Times New Roman" w:hAnsi="Times New Roman" w:cs="Times New Roman"/>
-      </w:rPr>
-      <w:t>Kabupaten</w:t>
-    </w:r>
-    <w:proofErr w:type="spellEnd"/>
-    <w:r>
-      <w:rPr>
-        <w:rFonts w:ascii="Times New Roman" w:eastAsia="Times New Roman" w:hAnsi="Times New Roman" w:cs="Times New Roman"/>
-      </w:rPr>
-      <w:t xml:space="preserve"> </w:t>
-    </w:r>
-    <w:proofErr w:type="spellStart"/>
-    <w:r>
-      <w:rPr>
-        <w:rFonts w:ascii="Times New Roman" w:eastAsia="Times New Roman" w:hAnsi="Times New Roman" w:cs="Times New Roman"/>
-      </w:rPr>
-      <w:t>Ogan</w:t>
-    </w:r>
-    <w:proofErr w:type="spellEnd"/>
-    <w:r>
-      <w:rPr>
-        <w:rFonts w:ascii="Times New Roman" w:eastAsia="Times New Roman" w:hAnsi="Times New Roman" w:cs="Times New Roman"/>
-      </w:rPr>
-      <w:t xml:space="preserve"> </w:t>
-    </w:r>
-    <w:proofErr w:type="spellStart"/>
-    <w:r>
-      <w:rPr>
-        <w:rFonts w:ascii="Times New Roman" w:eastAsia="Times New Roman" w:hAnsi="Times New Roman" w:cs="Times New Roman"/>
-      </w:rPr>
-      <w:t>Ilir</w:t>
-    </w:r>
-    <w:proofErr w:type="spellEnd"/>
-    <w:r>
-      <w:rPr>
-        <w:rFonts w:ascii="Times New Roman" w:eastAsia="Times New Roman" w:hAnsi="Times New Roman" w:cs="Times New Roman"/>
-      </w:rPr>
-      <w:t>, Sumatra Selatan, 30662</w:t>
+      <w:t>Kecamatan Indralaya, Kabupaten Ogan Ilir, Sumatra Selatan, 30662</w:t>
     </w:r>
   </w:p>
   <w:p>
@@ -1288,41 +1181,13 @@
       <w:t xml:space="preserve">  Website: </w:t>
     </w:r>
     <w:hyperlink r:id="rId4">
-      <w:proofErr w:type="spellStart"/>
       <w:r>
         <w:rPr>
           <w:rFonts w:ascii="Times New Roman" w:eastAsia="Times New Roman" w:hAnsi="Times New Roman" w:cs="Times New Roman"/>
           <w:color w:val="1155CC"/>
           <w:u w:val="single"/>
         </w:rPr>
-        <w:t>gdgoc.community.dev</w:t>
-      </w:r>
-      <w:proofErr w:type="spellEnd"/>
-      <w:r>
-        <w:rPr>
-          <w:rFonts w:ascii="Times New Roman" w:eastAsia="Times New Roman" w:hAnsi="Times New Roman" w:cs="Times New Roman"/>
-          <w:color w:val="1155CC"/>
-          <w:u w:val="single"/>
-        </w:rPr>
-        <w:t>/universitas-</w:t>
-      </w:r>
-      <w:proofErr w:type="spellStart"/>
-      <w:r>
-        <w:rPr>
-          <w:rFonts w:ascii="Times New Roman" w:eastAsia="Times New Roman" w:hAnsi="Times New Roman" w:cs="Times New Roman"/>
-          <w:color w:val="1155CC"/>
-          <w:u w:val="single"/>
-        </w:rPr>
-        <w:t>sriwijaya</w:t>
-      </w:r>
-      <w:proofErr w:type="spellEnd"/>
-      <w:r>
-        <w:rPr>
-          <w:rFonts w:ascii="Times New Roman" w:eastAsia="Times New Roman" w:hAnsi="Times New Roman" w:cs="Times New Roman"/>
-          <w:color w:val="1155CC"/>
-          <w:u w:val="single"/>
-        </w:rPr>
-        <w:t>/</w:t>
+        <w:t>gdgoc.community.dev/universitas-sriwijaya/</w:t>
       </w:r>
     </w:hyperlink>
   </w:p>
@@ -2013,7 +1878,7 @@
 </file>
 
 <file path=word/numbering.xml><?xml version="1.0" encoding="utf-8"?>
-<w:numbering xmlns:wpc="http://schemas.microsoft.com/office/word/2010/wordprocessingCanvas" xmlns:cx="http://schemas.microsoft.com/office/drawing/2014/chartex" xmlns:cx1="http://schemas.microsoft.com/office/drawing/2015/9/8/chartex" xmlns:cx2="http://schemas.microsoft.com/office/drawing/2015/10/21/chartex" xmlns:cx3="http://schemas.microsoft.com/office/drawing/2016/5/9/chartex" xmlns:cx4="http://schemas.microsoft.com/office/drawing/2016/5/10/chartex" xmlns:cx5="http://schemas.microsoft.com/office/drawing/2016/5/11/chartex" xmlns:cx6="http://schemas.microsoft.com/office/drawing/2016/5/12/chartex" xmlns:cx7="http://schemas.microsoft.com/office/drawing/2016/5/13/chartex" xmlns:cx8="http://schemas.microsoft.com/office/drawing/2016/5/14/chartex" xmlns:mc="http://schemas.openxmlformats.org/markup-compatibility/2006" xmlns:aink="http://schemas.microsoft.com/office/drawing/2016/ink" xmlns:am3d="http://schemas.microsoft.com/office/drawing/2017/model3d" xmlns:o="urn:schemas-microsoft-com:office:office" xmlns:oel="http://schemas.microsoft.com/office/2019/extlst" xmlns:r="http://schemas.openxmlformats.org/officeDocument/2006/relationships" xmlns:m="http://schemas.openxmlformats.org/officeDocument/2006/math" xmlns:v="urn:schemas-microsoft-com:vml" xmlns:wp14="http://schemas.microsoft.com/office/word/2010/wordprocessingDrawing" xmlns:wp="http://schemas.openxmlformats.org/drawingml/2006/wordprocessingDrawing" xmlns:w10="urn:schemas-microsoft-com:office:word" xmlns:w="http://schemas.openxmlformats.org/wordprocessingml/2006/main" xmlns:w14="http://schemas.microsoft.com/office/word/2010/wordml" xmlns:w15="http://schemas.microsoft.com/office/word/2012/wordml" xmlns:w16cex="http://schemas.microsoft.com/office/word/2018/wordml/cex" xmlns:w16cid="http://schemas.microsoft.com/office/word/2016/wordml/cid" xmlns:w16="http://schemas.microsoft.com/office/word/2018/wordml" xmlns:w16sdtdh="http://schemas.microsoft.com/office/word/2020/wordml/sdtdatahash" xmlns:w16se="http://schemas.microsoft.com/office/word/2015/wordml/symex" xmlns:wpg="http://schemas.microsoft.com/office/word/2010/wordprocessingGroup" xmlns:wpi="http://schemas.microsoft.com/office/word/2010/wordprocessingInk" xmlns:wne="http://schemas.microsoft.com/office/word/2006/wordml" xmlns:wps="http://schemas.microsoft.com/office/word/2010/wordprocessingShape" mc:Ignorable="w14 w15 w16se w16cid w16 w16cex w16sdtdh wp14">
+<w:numbering xmlns:wpc="http://schemas.microsoft.com/office/word/2010/wordprocessingCanvas" xmlns:cx="http://schemas.microsoft.com/office/drawing/2014/chartex" xmlns:cx1="http://schemas.microsoft.com/office/drawing/2015/9/8/chartex" xmlns:cx2="http://schemas.microsoft.com/office/drawing/2015/10/21/chartex" xmlns:cx3="http://schemas.microsoft.com/office/drawing/2016/5/9/chartex" xmlns:cx4="http://schemas.microsoft.com/office/drawing/2016/5/10/chartex" xmlns:cx5="http://schemas.microsoft.com/office/drawing/2016/5/11/chartex" xmlns:cx6="http://schemas.microsoft.com/office/drawing/2016/5/12/chartex" xmlns:cx7="http://schemas.microsoft.com/office/drawing/2016/5/13/chartex" xmlns:cx8="http://schemas.microsoft.com/office/drawing/2016/5/14/chartex" xmlns:mc="http://schemas.openxmlformats.org/markup-compatibility/2006" xmlns:aink="http://schemas.microsoft.com/office/drawing/2016/ink" xmlns:am3d="http://schemas.microsoft.com/office/drawing/2017/model3d" xmlns:o="urn:schemas-microsoft-com:office:office" xmlns:oel="http://schemas.microsoft.com/office/2019/extlst" xmlns:r="http://schemas.openxmlformats.org/officeDocument/2006/relationships" xmlns:m="http://schemas.openxmlformats.org/officeDocument/2006/math" xmlns:v="urn:schemas-microsoft-com:vml" xmlns:wp14="http://schemas.microsoft.com/office/word/2010/wordprocessingDrawing" xmlns:wp="http://schemas.openxmlformats.org/drawingml/2006/wordprocessingDrawing" xmlns:w10="urn:schemas-microsoft-com:office:word" xmlns:w="http://schemas.openxmlformats.org/wordprocessingml/2006/main" xmlns:w14="http://schemas.microsoft.com/office/word/2010/wordml" xmlns:w15="http://schemas.microsoft.com/office/word/2012/wordml" xmlns:w16cex="http://schemas.microsoft.com/office/word/2018/wordml/cex" xmlns:w16cid="http://schemas.microsoft.com/office/word/2016/wordml/cid" xmlns:w16="http://schemas.microsoft.com/office/word/2018/wordml" xmlns:w16du="http://schemas.microsoft.com/office/word/2023/wordml/word16du" xmlns:w16sdtdh="http://schemas.microsoft.com/office/word/2020/wordml/sdtdatahash" xmlns:w16sdtfl="http://schemas.microsoft.com/office/word/2024/wordml/sdtformatlock" xmlns:w16se="http://schemas.microsoft.com/office/word/2015/wordml/symex" xmlns:wpg="http://schemas.microsoft.com/office/word/2010/wordprocessingGroup" xmlns:wpi="http://schemas.microsoft.com/office/word/2010/wordprocessingInk" xmlns:wne="http://schemas.microsoft.com/office/word/2006/wordml" xmlns:wps="http://schemas.microsoft.com/office/word/2010/wordprocessingShape" mc:Ignorable="w14 w15 w16se w16cid w16 w16cex w16sdtdh w16sdtfl w16du wp14">
   <w:abstractNum w:abstractNumId="0" w15:restartNumberingAfterBreak="0">
     <w:nsid w:val="0ED834A8"/>
     <w:multiLevelType w:val="multilevel"/>
@@ -2223,7 +2088,7 @@
 </file>
 
 <file path=word/styles.xml><?xml version="1.0" encoding="utf-8"?>
-<w:styles xmlns:mc="http://schemas.openxmlformats.org/markup-compatibility/2006" xmlns:r="http://schemas.openxmlformats.org/officeDocument/2006/relationships" xmlns:w="http://schemas.openxmlformats.org/wordprocessingml/2006/main" xmlns:w14="http://schemas.microsoft.com/office/word/2010/wordml" xmlns:w15="http://schemas.microsoft.com/office/word/2012/wordml" xmlns:w16cex="http://schemas.microsoft.com/office/word/2018/wordml/cex" xmlns:w16cid="http://schemas.microsoft.com/office/word/2016/wordml/cid" xmlns:w16="http://schemas.microsoft.com/office/word/2018/wordml" xmlns:w16sdtdh="http://schemas.microsoft.com/office/word/2020/wordml/sdtdatahash" xmlns:w16se="http://schemas.microsoft.com/office/word/2015/wordml/symex" mc:Ignorable="w14 w15 w16se w16cid w16 w16cex w16sdtdh">
+<w:styles xmlns:mc="http://schemas.openxmlformats.org/markup-compatibility/2006" xmlns:r="http://schemas.openxmlformats.org/officeDocument/2006/relationships" xmlns:w="http://schemas.openxmlformats.org/wordprocessingml/2006/main" xmlns:w14="http://schemas.microsoft.com/office/word/2010/wordml" xmlns:w15="http://schemas.microsoft.com/office/word/2012/wordml" xmlns:w16cex="http://schemas.microsoft.com/office/word/2018/wordml/cex" xmlns:w16cid="http://schemas.microsoft.com/office/word/2016/wordml/cid" xmlns:w16="http://schemas.microsoft.com/office/word/2018/wordml" xmlns:w16du="http://schemas.microsoft.com/office/word/2023/wordml/word16du" xmlns:w16sdtdh="http://schemas.microsoft.com/office/word/2020/wordml/sdtdatahash" xmlns:w16sdtfl="http://schemas.microsoft.com/office/word/2024/wordml/sdtformatlock" xmlns:w16se="http://schemas.microsoft.com/office/word/2015/wordml/symex" mc:Ignorable="w14 w15 w16se w16cid w16 w16cex w16sdtdh w16sdtfl w16du">
   <w:docDefaults>
     <w:rPrDefault>
       <w:rPr>

</xml_diff>